<commit_message>
new symbols for acts
</commit_message>
<xml_diff>
--- a/service/inspection/templates/control_act.docx
+++ b/service/inspection/templates/control_act.docx
@@ -457,7 +457,27 @@
                 <w:u w:val="single"/>
                 <w:lang w:val="en-US"/>
               </w:rPr>
-              <w:t>{act_date}</w:t>
+              <w:t>{act_da</w:t>
+            </w:r>
+            <w:r>
+              <w:rPr>
+                <w:rFonts w:ascii="Times New Roman" w:eastAsia="Calibri" w:hAnsi="Times New Roman" w:cs="Times New Roman"/>
+                <w:sz w:val="20"/>
+                <w:szCs w:val="20"/>
+                <w:u w:val="single"/>
+                <w:lang w:val="en-US"/>
+              </w:rPr>
+              <w:t>y</w:t>
+            </w:r>
+            <w:r>
+              <w:rPr>
+                <w:rFonts w:ascii="Times New Roman" w:eastAsia="Calibri" w:hAnsi="Times New Roman" w:cs="Times New Roman"/>
+                <w:sz w:val="20"/>
+                <w:szCs w:val="20"/>
+                <w:u w:val="single"/>
+                <w:lang w:val="en-US"/>
+              </w:rPr>
+              <w:t>}</w:t>
             </w:r>
             <w:r>
               <w:rPr>

</xml_diff>